<commit_message>
ansible beginner almost complete
</commit_message>
<xml_diff>
--- a/download_stuff/ankit_cv-1.docx
+++ b/download_stuff/ankit_cv-1.docx
@@ -184,15 +184,7 @@
       </w:pPr>
       <w:r>
         <w:rPr/>
-        <w:t>Implement, install, configure and troubleshooting various Linux Servers like Centos7, Red Hat,  Ubuntu</w:t>
-      </w:r>
-      <w:r>
-        <w:rPr/>
-        <w:t>(14,16,18)</w:t>
-      </w:r>
-      <w:r>
-        <w:rPr/>
-        <w:t xml:space="preserve"> etc.</w:t>
+        <w:t>Implement, install, configure and troubleshooting various Linux Servers like Centos7, Red Hat,  Ubuntu(14,16,18) etc.</w:t>
       </w:r>
     </w:p>
     <w:p>
@@ -496,26 +488,6 @@
       <w:pPr>
         <w:pStyle w:val="ListParagraph"/>
         <w:numPr>
-          <w:ilvl w:val="0"/>
-          <w:numId w:val="2"/>
-        </w:numPr>
-        <w:pBdr>
-          <w:bottom w:val="single" w:sz="12" w:space="6" w:color="3A3A3A"/>
-        </w:pBdr>
-        <w:spacing w:before="240" w:after="180"/>
-        <w:contextualSpacing/>
-        <w:outlineLvl w:val="0"/>
-        <w:rPr/>
-      </w:pPr>
-      <w:r>
-        <w:rPr/>
-        <w:t>Understanding of open source CI/DC tool (Jenkins).</w:t>
-      </w:r>
-    </w:p>
-    <w:p>
-      <w:pPr>
-        <w:pStyle w:val="ListParagraph"/>
-        <w:numPr>
           <w:ilvl w:val="1"/>
           <w:numId w:val="2"/>
         </w:numPr>
@@ -529,27 +501,7 @@
       </w:pPr>
       <w:r>
         <w:rPr/>
-        <w:t>Can make a basic pipeline for continuous integration with git.</w:t>
-      </w:r>
-    </w:p>
-    <w:p>
-      <w:pPr>
-        <w:pStyle w:val="ListParagraph"/>
-        <w:numPr>
-          <w:ilvl w:val="0"/>
-          <w:numId w:val="2"/>
-        </w:numPr>
-        <w:pBdr>
-          <w:bottom w:val="single" w:sz="12" w:space="6" w:color="3A3A3A"/>
-        </w:pBdr>
-        <w:spacing w:before="240" w:after="180"/>
-        <w:contextualSpacing/>
-        <w:outlineLvl w:val="0"/>
-        <w:rPr/>
-      </w:pPr>
-      <w:r>
-        <w:rPr/>
-        <w:t xml:space="preserve">Understanding of python programming language and Object Oriented concept.    </w:t>
+        <w:t>https://github.com/unorthodox-character/Desktop_repo/blob/master/docker_practice/Dockerfile</w:t>
       </w:r>
     </w:p>
     <w:p>
@@ -569,7 +521,7 @@
       </w:pPr>
       <w:r>
         <w:rPr/>
-        <w:t>Can work with automation framework tool like Selenium.</w:t>
+        <w:t>https://github.com/unorthodox-character/Desktop_repo/blob/master/docker_practice/docker-compose1.yml</w:t>
       </w:r>
     </w:p>
     <w:p>
@@ -589,7 +541,7 @@
       </w:pPr>
       <w:r>
         <w:rPr/>
-        <w:t>Understanding of Nginx Web Server</w:t>
+        <w:t>Understanding of open source CI/DC tool (Jenkins).</w:t>
       </w:r>
     </w:p>
     <w:p>
@@ -609,47 +561,7 @@
       </w:pPr>
       <w:r>
         <w:rPr/>
-        <w:t>Can configure nginx as a basic reverse proxy web server and a load balancer.</w:t>
-      </w:r>
-    </w:p>
-    <w:p>
-      <w:pPr>
-        <w:pStyle w:val="ListParagraph"/>
-        <w:numPr>
-          <w:ilvl w:val="0"/>
-          <w:numId w:val="0"/>
-        </w:numPr>
-        <w:pBdr>
-          <w:bottom w:val="single" w:sz="12" w:space="6" w:color="3A3A3A"/>
-        </w:pBdr>
-        <w:spacing w:before="240" w:after="180"/>
-        <w:ind w:left="1440" w:right="0" w:hanging="0"/>
-        <w:contextualSpacing/>
-        <w:outlineLvl w:val="0"/>
-        <w:rPr/>
-      </w:pPr>
-      <w:r>
-        <w:rPr/>
-      </w:r>
-    </w:p>
-    <w:p>
-      <w:pPr>
-        <w:pStyle w:val="ListParagraph"/>
-        <w:numPr>
-          <w:ilvl w:val="0"/>
-          <w:numId w:val="0"/>
-        </w:numPr>
-        <w:pBdr>
-          <w:bottom w:val="single" w:sz="12" w:space="6" w:color="3A3A3A"/>
-        </w:pBdr>
-        <w:spacing w:before="240" w:after="180"/>
-        <w:ind w:left="1440" w:right="0" w:hanging="0"/>
-        <w:contextualSpacing/>
-        <w:outlineLvl w:val="0"/>
-        <w:rPr/>
-      </w:pPr>
-      <w:r>
-        <w:rPr/>
+        <w:t>Can make a basic pipeline for continuous integration with git.</w:t>
       </w:r>
     </w:p>
     <w:p>
@@ -669,7 +581,7 @@
       </w:pPr>
       <w:r>
         <w:rPr/>
-        <w:t>Basic Understanding of container Orchestration tool (Kubernetes)</w:t>
+        <w:t xml:space="preserve">Understanding of python programming language and Object Oriented concept.    </w:t>
       </w:r>
     </w:p>
     <w:p>
@@ -689,7 +601,27 @@
       </w:pPr>
       <w:r>
         <w:rPr/>
-        <w:t>Good knowledge of node, pod, service, deployment, replication etc</w:t>
+        <w:t>Can work with automation framework tool like Selenium.</w:t>
+      </w:r>
+    </w:p>
+    <w:p>
+      <w:pPr>
+        <w:pStyle w:val="ListParagraph"/>
+        <w:numPr>
+          <w:ilvl w:val="0"/>
+          <w:numId w:val="2"/>
+        </w:numPr>
+        <w:pBdr>
+          <w:bottom w:val="single" w:sz="12" w:space="6" w:color="3A3A3A"/>
+        </w:pBdr>
+        <w:spacing w:before="240" w:after="180"/>
+        <w:contextualSpacing/>
+        <w:outlineLvl w:val="0"/>
+        <w:rPr/>
+      </w:pPr>
+      <w:r>
+        <w:rPr/>
+        <w:t>Understanding of Nginx Web Server</w:t>
       </w:r>
     </w:p>
     <w:p>
@@ -709,7 +641,127 @@
       </w:pPr>
       <w:r>
         <w:rPr/>
+        <w:t>Can configure nginx as a basic reverse proxy web server and a load balancer.</w:t>
+      </w:r>
+    </w:p>
+    <w:p>
+      <w:pPr>
+        <w:pStyle w:val="ListParagraph"/>
+        <w:numPr>
+          <w:ilvl w:val="0"/>
+          <w:numId w:val="0"/>
+        </w:numPr>
+        <w:pBdr>
+          <w:bottom w:val="single" w:sz="12" w:space="6" w:color="3A3A3A"/>
+        </w:pBdr>
+        <w:spacing w:before="240" w:after="180"/>
+        <w:ind w:left="1440" w:right="0" w:hanging="0"/>
+        <w:contextualSpacing/>
+        <w:outlineLvl w:val="0"/>
+        <w:rPr/>
+      </w:pPr>
+      <w:r>
+        <w:rPr/>
+      </w:r>
+    </w:p>
+    <w:p>
+      <w:pPr>
+        <w:pStyle w:val="ListParagraph"/>
+        <w:numPr>
+          <w:ilvl w:val="0"/>
+          <w:numId w:val="0"/>
+        </w:numPr>
+        <w:pBdr>
+          <w:bottom w:val="single" w:sz="12" w:space="6" w:color="3A3A3A"/>
+        </w:pBdr>
+        <w:spacing w:before="240" w:after="180"/>
+        <w:ind w:left="1440" w:right="0" w:hanging="0"/>
+        <w:contextualSpacing/>
+        <w:outlineLvl w:val="0"/>
+        <w:rPr/>
+      </w:pPr>
+      <w:r>
+        <w:rPr/>
+      </w:r>
+    </w:p>
+    <w:p>
+      <w:pPr>
+        <w:pStyle w:val="ListParagraph"/>
+        <w:numPr>
+          <w:ilvl w:val="0"/>
+          <w:numId w:val="2"/>
+        </w:numPr>
+        <w:pBdr>
+          <w:bottom w:val="single" w:sz="12" w:space="6" w:color="3A3A3A"/>
+        </w:pBdr>
+        <w:spacing w:before="240" w:after="180"/>
+        <w:contextualSpacing/>
+        <w:outlineLvl w:val="0"/>
+        <w:rPr/>
+      </w:pPr>
+      <w:r>
+        <w:rPr/>
+        <w:t>Basic Understanding of container Orchestration tool (Kubernetes)</w:t>
+      </w:r>
+    </w:p>
+    <w:p>
+      <w:pPr>
+        <w:pStyle w:val="ListParagraph"/>
+        <w:numPr>
+          <w:ilvl w:val="1"/>
+          <w:numId w:val="2"/>
+        </w:numPr>
+        <w:pBdr>
+          <w:bottom w:val="single" w:sz="12" w:space="6" w:color="3A3A3A"/>
+        </w:pBdr>
+        <w:spacing w:before="240" w:after="180"/>
+        <w:contextualSpacing/>
+        <w:outlineLvl w:val="0"/>
+        <w:rPr/>
+      </w:pPr>
+      <w:r>
+        <w:rPr/>
+        <w:t>Good knowledge of node, pod, service, deployment, replication etc</w:t>
+      </w:r>
+    </w:p>
+    <w:p>
+      <w:pPr>
+        <w:pStyle w:val="ListParagraph"/>
+        <w:numPr>
+          <w:ilvl w:val="1"/>
+          <w:numId w:val="2"/>
+        </w:numPr>
+        <w:pBdr>
+          <w:bottom w:val="single" w:sz="12" w:space="6" w:color="3A3A3A"/>
+        </w:pBdr>
+        <w:spacing w:before="240" w:after="180"/>
+        <w:contextualSpacing/>
+        <w:outlineLvl w:val="0"/>
+        <w:rPr/>
+      </w:pPr>
+      <w:r>
+        <w:rPr/>
         <w:t>Can deploy a simple app on minikube through kubectl in a yaml file.</w:t>
+      </w:r>
+    </w:p>
+    <w:p>
+      <w:pPr>
+        <w:pStyle w:val="ListParagraph"/>
+        <w:numPr>
+          <w:ilvl w:val="1"/>
+          <w:numId w:val="2"/>
+        </w:numPr>
+        <w:pBdr>
+          <w:bottom w:val="single" w:sz="12" w:space="6" w:color="3A3A3A"/>
+        </w:pBdr>
+        <w:spacing w:before="240" w:after="180"/>
+        <w:contextualSpacing/>
+        <w:outlineLvl w:val="0"/>
+        <w:rPr/>
+      </w:pPr>
+      <w:r>
+        <w:rPr/>
+        <w:t>https://github.com/unorthodox-character/Desktop_repo/tree/master/kubernates_practice/kubernetes_practice_nana/mongo_express_db</w:t>
       </w:r>
     </w:p>
     <w:p>
@@ -1345,7 +1397,7 @@
     <w:pPr>
       <w:widowControl/>
       <w:suppressAutoHyphens w:val="true"/>
-      <w:overflowPunct w:val="false"/>
+      <w:overflowPunct w:val="true"/>
       <w:bidi w:val="0"/>
       <w:spacing w:before="0" w:after="160"/>
       <w:jc w:val="left"/>

</xml_diff>